<commit_message>
modif doc ajout mapping des touches
</commit_message>
<xml_diff>
--- a/DocumentationTechniqueDragonGaiden.docx
+++ b/DocumentationTechniqueDragonGaiden.docx
@@ -140,6 +140,9 @@
       <w:pPr>
         <w:spacing w:after="159" w:line="258" w:lineRule="auto"/>
         <w:ind w:left="-5" w:right="61"/>
+        <w:rPr>
+          <w:sz w:val="22"/>
+        </w:rPr>
       </w:pPr>
       <w:r>
         <w:rPr>
@@ -160,36 +163,6 @@
           <w:sz w:val="22"/>
         </w:rPr>
         <w:t xml:space="preserve"> up en 2D à défilement horizontal. Dans ce jeu, vous contrôlez un avion de combat capable de se déplacer dans toutes les directions et de tirer des projectiles. Sur fond de décor urbain, des dragons apparaissent et vous attaquent, eux aussi armés de projectiles. </w:t>
-      </w:r>
-    </w:p>
-    <w:p>
-      <w:pPr>
-        <w:pStyle w:val="Titre1"/>
-        <w:ind w:right="68"/>
-      </w:pPr>
-      <w:r>
-        <w:t>Dépendances</w:t>
-      </w:r>
-      <w:r>
-        <w:rPr>
-          <w:u w:val="none"/>
-        </w:rPr>
-        <w:t xml:space="preserve"> </w:t>
-      </w:r>
-    </w:p>
-    <w:p>
-      <w:pPr>
-        <w:spacing w:after="159" w:line="258" w:lineRule="auto"/>
-        <w:ind w:left="-5" w:right="61"/>
-        <w:rPr>
-          <w:sz w:val="22"/>
-        </w:rPr>
-      </w:pPr>
-      <w:r>
-        <w:rPr>
-          <w:sz w:val="22"/>
-        </w:rPr>
-        <w:t>Pour utiliser le jeu, il est nécessaire d’installer la version 17 de Java. Ensuite, il suffit de lancer l’application. Si vous utilisez Visual Studio Code, vous devrez configurer Gradle dans les paramètres (préférence &gt; Settings) et ajouter le chemin d’installation de Java 17 dans l’option "Home".</w:t>
       </w:r>
     </w:p>
     <w:p>
@@ -199,7 +172,89 @@
         <w:jc w:val="center"/>
       </w:pPr>
       <w:r>
-        <w:rPr>
+        <w:drawing>
+          <wp:inline distT="0" distB="0" distL="0" distR="0" wp14:anchorId="3F6F3725" wp14:editId="4654C553">
+            <wp:extent cx="2694940" cy="1868557"/>
+            <wp:effectExtent l="0" t="0" r="0" b="0"/>
+            <wp:docPr id="2" name="Image 2"/>
+            <wp:cNvGraphicFramePr>
+              <a:graphicFrameLocks xmlns:a="http://schemas.openxmlformats.org/drawingml/2006/main" noChangeAspect="1"/>
+            </wp:cNvGraphicFramePr>
+            <a:graphic xmlns:a="http://schemas.openxmlformats.org/drawingml/2006/main">
+              <a:graphicData uri="http://schemas.openxmlformats.org/drawingml/2006/picture">
+                <pic:pic xmlns:pic="http://schemas.openxmlformats.org/drawingml/2006/picture">
+                  <pic:nvPicPr>
+                    <pic:cNvPr id="1" name=""/>
+                    <pic:cNvPicPr/>
+                  </pic:nvPicPr>
+                  <pic:blipFill rotWithShape="1">
+                    <a:blip r:embed="rId7"/>
+                    <a:srcRect b="7130"/>
+                    <a:stretch/>
+                  </pic:blipFill>
+                  <pic:spPr bwMode="auto">
+                    <a:xfrm>
+                      <a:off x="0" y="0"/>
+                      <a:ext cx="2709997" cy="1878997"/>
+                    </a:xfrm>
+                    <a:prstGeom prst="rect">
+                      <a:avLst/>
+                    </a:prstGeom>
+                    <a:ln>
+                      <a:noFill/>
+                    </a:ln>
+                    <a:extLst>
+                      <a:ext uri="{53640926-AAD7-44D8-BBD7-CCE9431645EC}">
+                        <a14:shadowObscured xmlns:a14="http://schemas.microsoft.com/office/drawing/2010/main"/>
+                      </a:ext>
+                    </a:extLst>
+                  </pic:spPr>
+                </pic:pic>
+              </a:graphicData>
+            </a:graphic>
+          </wp:inline>
+        </w:drawing>
+      </w:r>
+    </w:p>
+    <w:p>
+      <w:pPr>
+        <w:pStyle w:val="Titre1"/>
+        <w:ind w:right="68"/>
+      </w:pPr>
+      <w:r>
+        <w:t>Dépendances</w:t>
+      </w:r>
+      <w:r>
+        <w:rPr>
+          <w:u w:val="none"/>
+        </w:rPr>
+        <w:t xml:space="preserve"> </w:t>
+      </w:r>
+    </w:p>
+    <w:p>
+      <w:pPr>
+        <w:spacing w:after="159" w:line="258" w:lineRule="auto"/>
+        <w:ind w:left="-5" w:right="61"/>
+        <w:rPr>
+          <w:sz w:val="22"/>
+        </w:rPr>
+      </w:pPr>
+      <w:r>
+        <w:rPr>
+          <w:sz w:val="22"/>
+        </w:rPr>
+        <w:t>Pour utiliser le jeu, il est nécessaire d’installer la version 17 de Java. Ensuite, il suffit de lancer l’application. Si vous utilisez Visual Studio Code, vous devrez configurer Gradle dans les paramètres (préférence &gt; Settings) et ajouter le chemin d’installation de Java 17 dans l’option "Home".</w:t>
+      </w:r>
+    </w:p>
+    <w:p>
+      <w:pPr>
+        <w:spacing w:after="159" w:line="258" w:lineRule="auto"/>
+        <w:ind w:left="-5" w:right="61"/>
+        <w:jc w:val="center"/>
+      </w:pPr>
+      <w:r>
+        <w:rPr>
+          <w:noProof/>
           <w:sz w:val="22"/>
         </w:rPr>
         <w:drawing>
@@ -218,7 +273,7 @@
                     <pic:cNvPicPr/>
                   </pic:nvPicPr>
                   <pic:blipFill>
-                    <a:blip r:embed="rId7"/>
+                    <a:blip r:embed="rId8"/>
                     <a:stretch>
                       <a:fillRect/>
                     </a:stretch>
@@ -253,7 +308,7 @@
         </w:rPr>
         <w:t>Liens de téléchargement de Java :</w:t>
       </w:r>
-      <w:hyperlink r:id="rId8">
+      <w:hyperlink r:id="rId9">
         <w:r>
           <w:rPr>
             <w:sz w:val="22"/>
@@ -267,7 +322,7 @@
         </w:rPr>
         <w:t xml:space="preserve"> </w:t>
       </w:r>
-      <w:hyperlink r:id="rId9" w:history="1">
+      <w:hyperlink r:id="rId10" w:history="1">
         <w:r>
           <w:rPr>
             <w:rStyle w:val="Lienhypertexte"/>
@@ -291,7 +346,7 @@
         </w:rPr>
         <w:t xml:space="preserve">Liens du GitHub : </w:t>
       </w:r>
-      <w:hyperlink r:id="rId10" w:history="1">
+      <w:hyperlink r:id="rId11" w:history="1">
         <w:proofErr w:type="spellStart"/>
         <w:r>
           <w:rPr>
@@ -728,6 +783,7 @@
         <w:rPr>
           <w:sz w:val="22"/>
         </w:rPr>
+        <w:lastRenderedPageBreak/>
         <w:t>setPosition</w:t>
       </w:r>
       <w:proofErr w:type="spellEnd"/>
@@ -1493,35 +1549,13 @@
     </w:p>
     <w:p>
       <w:pPr>
-        <w:spacing w:after="256" w:line="259" w:lineRule="auto"/>
-        <w:ind w:left="0" w:firstLine="0"/>
-      </w:pPr>
-      <w:r>
-        <w:t xml:space="preserve"> </w:t>
-      </w:r>
-    </w:p>
-    <w:p>
-      <w:pPr>
         <w:spacing w:after="275"/>
         <w:ind w:right="613"/>
       </w:pPr>
-    </w:p>
-    <w:p>
-      <w:pPr>
-        <w:spacing w:after="275"/>
-        <w:ind w:right="613"/>
-      </w:pPr>
-    </w:p>
-    <w:p>
-      <w:pPr>
-        <w:spacing w:after="275"/>
-        <w:ind w:right="613"/>
-      </w:pPr>
       <w:r>
         <w:rPr>
           <w:highlight w:val="cyan"/>
         </w:rPr>
-        <w:lastRenderedPageBreak/>
         <w:t>Monster</w:t>
       </w:r>
       <w:r>
@@ -4193,36 +4227,6 @@
     <w:p>
       <w:pPr>
         <w:spacing w:after="273"/>
-        <w:ind w:right="613"/>
-      </w:pPr>
-    </w:p>
-    <w:p>
-      <w:pPr>
-        <w:spacing w:after="273"/>
-        <w:ind w:left="0" w:right="613" w:firstLine="0"/>
-      </w:pPr>
-    </w:p>
-    <w:p>
-      <w:pPr>
-        <w:spacing w:after="273"/>
-        <w:ind w:left="0" w:right="613" w:firstLine="0"/>
-        <w:rPr>
-          <w:highlight w:val="cyan"/>
-        </w:rPr>
-      </w:pPr>
-    </w:p>
-    <w:p>
-      <w:pPr>
-        <w:spacing w:after="273"/>
-        <w:ind w:left="0" w:right="613" w:firstLine="0"/>
-        <w:rPr>
-          <w:highlight w:val="cyan"/>
-        </w:rPr>
-      </w:pPr>
-    </w:p>
-    <w:p>
-      <w:pPr>
-        <w:spacing w:after="273"/>
         <w:ind w:left="0" w:right="613" w:firstLine="0"/>
       </w:pPr>
       <w:r>
@@ -6233,11 +6237,15 @@
     <w:p>
       <w:pPr>
         <w:spacing w:after="0" w:line="216" w:lineRule="auto"/>
-        <w:ind w:left="4537" w:hanging="4537"/>
-        <w:rPr>
+        <w:ind w:left="0" w:firstLine="0"/>
+        <w:rPr>
+          <w:b/>
           <w:szCs w:val="24"/>
-        </w:rPr>
-      </w:pPr>
+          <w:u w:val="single"/>
+        </w:rPr>
+      </w:pPr>
+      <w:bookmarkStart w:id="0" w:name="_GoBack"/>
+      <w:bookmarkEnd w:id="0"/>
     </w:p>
     <w:p>
       <w:pPr>
@@ -6432,11 +6440,9 @@
         </w:rPr>
         <w:t>La création de ce jeu en un peu plus d’un mois m’a permis de mieux appréhender le développement de jeux en Java. Bien que j’aie déjà expérimenté cet exercice avec Processing, cette nouvelle expérience m’a donné envie de concevoir prochainement un jeu plus sophistiqué et mieux structuré, en tirant parti des connaissances acquises durant ce projet. J’ai également pris beaucoup de plaisir à concevoir ce jeu, ce qui a renforcé ma motivation et mon intérêt pour le développement.</w:t>
       </w:r>
-      <w:bookmarkStart w:id="0" w:name="_GoBack"/>
-      <w:bookmarkEnd w:id="0"/>
     </w:p>
     <w:sectPr>
-      <w:footerReference w:type="default" r:id="rId11"/>
+      <w:footerReference w:type="default" r:id="rId12"/>
       <w:pgSz w:w="11906" w:h="16838"/>
       <w:pgMar w:top="1423" w:right="1350" w:bottom="1596" w:left="1416" w:header="720" w:footer="720" w:gutter="0"/>
       <w:cols w:space="720"/>

</xml_diff>